<commit_message>
chore: Actualizar template End User End Use con variable numero_oferta
- Agregada variable [[numero_oferta]] al template enduser_enduse_template.docx
- El código ya estaba preparado para pasar esta variable
</commit_message>
<xml_diff>
--- a/backend/templates/enduser_enduse_template.docx
+++ b/backend/templates/enduser_enduse_template.docx
@@ -464,6 +464,56 @@
           <w:lang w:val="es-ES_tradnl"/>
         </w:rPr>
         <w:t>N DE USUARIO FINAL (END-USER)</w:t>
+      </w:r>
+    </w:p>
+    <w:p>
+      <w:pPr>
+        <w:pStyle w:val="Default"/>
+        <w:suppressAutoHyphens w:val="1"/>
+        <w:spacing w:before="0" w:after="240" w:line="240" w:lineRule="auto"/>
+        <w:rPr>
+          <w:rFonts w:ascii="Times Roman" w:cs="Times Roman" w:hAnsi="Times Roman" w:eastAsia="Times Roman"/>
+          <w:b w:val="1"/>
+          <w:bCs w:val="1"/>
+          <w:sz w:val="28"/>
+          <w:szCs w:val="28"/>
+        </w:rPr>
+      </w:pPr>
+      <w:r>
+        <w:rPr>
+          <w:rFonts w:ascii="Times Roman" w:hAnsi="Times Roman"/>
+          <w:b w:val="1"/>
+          <w:bCs w:val="1"/>
+          <w:sz w:val="28"/>
+          <w:szCs w:val="28"/>
+          <w:rtl w:val="0"/>
+          <w:lang w:val="en-US"/>
+        </w:rPr>
+        <w:t>FACTURA [[</w:t>
+      </w:r>
+      <w:r>
+        <w:rPr>
+          <w:rFonts w:ascii="Times Roman" w:hAnsi="Times Roman"/>
+          <w:b w:val="1"/>
+          <w:bCs w:val="1"/>
+          <w:sz w:val="28"/>
+          <w:szCs w:val="28"/>
+          <w:rtl w:val="0"/>
+          <w:lang w:val="es-ES_tradnl"/>
+        </w:rPr>
+        <w:t>numero_oferta</w:t>
+      </w:r>
+      <w:r>
+        <w:rPr>
+          <w:rFonts w:ascii="Times Roman" w:hAnsi="Times Roman"/>
+          <w:b w:val="1"/>
+          <w:bCs w:val="1"/>
+          <w:sz w:val="28"/>
+          <w:szCs w:val="28"/>
+          <w:rtl w:val="0"/>
+          <w:lang w:val="en-US"/>
+        </w:rPr>
+        <w:t>]]</w:t>
       </w:r>
     </w:p>
     <w:p>
@@ -1844,6 +1894,253 @@
         <w:spacing w:before="0" w:after="299" w:line="240" w:lineRule="auto"/>
         <w:rPr>
           <w:rFonts w:ascii="Times Roman" w:cs="Times Roman" w:hAnsi="Times Roman" w:eastAsia="Times Roman"/>
+          <w:outline w:val="0"/>
+          <w:color w:val="808080"/>
+          <w:u w:color="808080"/>
+          <w:lang w:val="en-US"/>
+          <w14:textFill>
+            <w14:solidFill>
+              <w14:srgbClr w14:val="808080"/>
+            </w14:solidFill>
+          </w14:textFill>
+        </w:rPr>
+      </w:pPr>
+    </w:p>
+    <w:p>
+      <w:pPr>
+        <w:pStyle w:val="Default"/>
+        <w:suppressAutoHyphens w:val="1"/>
+        <w:spacing w:before="0" w:after="299" w:line="240" w:lineRule="auto"/>
+        <w:rPr>
+          <w:rFonts w:ascii="Times Roman" w:cs="Times Roman" w:hAnsi="Times Roman" w:eastAsia="Times Roman"/>
+          <w:outline w:val="0"/>
+          <w:color w:val="808080"/>
+          <w:u w:color="808080"/>
+          <w:lang w:val="en-US"/>
+          <w14:textFill>
+            <w14:solidFill>
+              <w14:srgbClr w14:val="808080"/>
+            </w14:solidFill>
+          </w14:textFill>
+        </w:rPr>
+      </w:pPr>
+    </w:p>
+    <w:p>
+      <w:pPr>
+        <w:pStyle w:val="Default"/>
+        <w:suppressAutoHyphens w:val="1"/>
+        <w:spacing w:before="0" w:after="299" w:line="240" w:lineRule="auto"/>
+        <w:rPr>
+          <w:rFonts w:ascii="Times Roman" w:cs="Times Roman" w:hAnsi="Times Roman" w:eastAsia="Times Roman"/>
+          <w:outline w:val="0"/>
+          <w:color w:val="808080"/>
+          <w:u w:color="808080"/>
+          <w:lang w:val="en-US"/>
+          <w14:textFill>
+            <w14:solidFill>
+              <w14:srgbClr w14:val="808080"/>
+            </w14:solidFill>
+          </w14:textFill>
+        </w:rPr>
+      </w:pPr>
+    </w:p>
+    <w:p>
+      <w:pPr>
+        <w:pStyle w:val="Default"/>
+        <w:suppressAutoHyphens w:val="1"/>
+        <w:spacing w:before="0" w:after="299" w:line="240" w:lineRule="auto"/>
+        <w:rPr>
+          <w:rFonts w:ascii="Times Roman" w:cs="Times Roman" w:hAnsi="Times Roman" w:eastAsia="Times Roman"/>
+          <w:outline w:val="0"/>
+          <w:color w:val="808080"/>
+          <w:u w:color="808080"/>
+          <w:lang w:val="en-US"/>
+          <w14:textFill>
+            <w14:solidFill>
+              <w14:srgbClr w14:val="808080"/>
+            </w14:solidFill>
+          </w14:textFill>
+        </w:rPr>
+      </w:pPr>
+    </w:p>
+    <w:p>
+      <w:pPr>
+        <w:pStyle w:val="Default"/>
+        <w:suppressAutoHyphens w:val="1"/>
+        <w:spacing w:before="0" w:after="299" w:line="240" w:lineRule="auto"/>
+        <w:rPr>
+          <w:rFonts w:ascii="Times Roman" w:cs="Times Roman" w:hAnsi="Times Roman" w:eastAsia="Times Roman"/>
+          <w:outline w:val="0"/>
+          <w:color w:val="808080"/>
+          <w:u w:color="808080"/>
+          <w:lang w:val="en-US"/>
+          <w14:textFill>
+            <w14:solidFill>
+              <w14:srgbClr w14:val="808080"/>
+            </w14:solidFill>
+          </w14:textFill>
+        </w:rPr>
+      </w:pPr>
+    </w:p>
+    <w:p>
+      <w:pPr>
+        <w:pStyle w:val="Default"/>
+        <w:suppressAutoHyphens w:val="1"/>
+        <w:spacing w:before="0" w:after="299" w:line="240" w:lineRule="auto"/>
+        <w:rPr>
+          <w:rFonts w:ascii="Times Roman" w:cs="Times Roman" w:hAnsi="Times Roman" w:eastAsia="Times Roman"/>
+          <w:outline w:val="0"/>
+          <w:color w:val="808080"/>
+          <w:u w:color="808080"/>
+          <w:lang w:val="en-US"/>
+          <w14:textFill>
+            <w14:solidFill>
+              <w14:srgbClr w14:val="808080"/>
+            </w14:solidFill>
+          </w14:textFill>
+        </w:rPr>
+      </w:pPr>
+    </w:p>
+    <w:p>
+      <w:pPr>
+        <w:pStyle w:val="Default"/>
+        <w:suppressAutoHyphens w:val="1"/>
+        <w:spacing w:before="0" w:after="299" w:line="240" w:lineRule="auto"/>
+        <w:rPr>
+          <w:rFonts w:ascii="Times Roman" w:cs="Times Roman" w:hAnsi="Times Roman" w:eastAsia="Times Roman"/>
+          <w:outline w:val="0"/>
+          <w:color w:val="808080"/>
+          <w:u w:color="808080"/>
+          <w:lang w:val="en-US"/>
+          <w14:textFill>
+            <w14:solidFill>
+              <w14:srgbClr w14:val="808080"/>
+            </w14:solidFill>
+          </w14:textFill>
+        </w:rPr>
+      </w:pPr>
+    </w:p>
+    <w:p>
+      <w:pPr>
+        <w:pStyle w:val="Default"/>
+        <w:suppressAutoHyphens w:val="1"/>
+        <w:spacing w:before="0" w:after="299" w:line="240" w:lineRule="auto"/>
+        <w:rPr>
+          <w:rFonts w:ascii="Times Roman" w:cs="Times Roman" w:hAnsi="Times Roman" w:eastAsia="Times Roman"/>
+          <w:outline w:val="0"/>
+          <w:color w:val="808080"/>
+          <w:u w:color="808080"/>
+          <w:lang w:val="en-US"/>
+          <w14:textFill>
+            <w14:solidFill>
+              <w14:srgbClr w14:val="808080"/>
+            </w14:solidFill>
+          </w14:textFill>
+        </w:rPr>
+      </w:pPr>
+    </w:p>
+    <w:p>
+      <w:pPr>
+        <w:pStyle w:val="Default"/>
+        <w:suppressAutoHyphens w:val="1"/>
+        <w:spacing w:before="0" w:after="299" w:line="240" w:lineRule="auto"/>
+        <w:rPr>
+          <w:rFonts w:ascii="Times Roman" w:cs="Times Roman" w:hAnsi="Times Roman" w:eastAsia="Times Roman"/>
+          <w:outline w:val="0"/>
+          <w:color w:val="808080"/>
+          <w:u w:color="808080"/>
+          <w:lang w:val="en-US"/>
+          <w14:textFill>
+            <w14:solidFill>
+              <w14:srgbClr w14:val="808080"/>
+            </w14:solidFill>
+          </w14:textFill>
+        </w:rPr>
+      </w:pPr>
+    </w:p>
+    <w:p>
+      <w:pPr>
+        <w:pStyle w:val="Default"/>
+        <w:suppressAutoHyphens w:val="1"/>
+        <w:spacing w:before="0" w:after="299" w:line="240" w:lineRule="auto"/>
+        <w:rPr>
+          <w:rFonts w:ascii="Times Roman" w:cs="Times Roman" w:hAnsi="Times Roman" w:eastAsia="Times Roman"/>
+          <w:outline w:val="0"/>
+          <w:color w:val="808080"/>
+          <w:u w:color="808080"/>
+          <w:lang w:val="en-US"/>
+          <w14:textFill>
+            <w14:solidFill>
+              <w14:srgbClr w14:val="808080"/>
+            </w14:solidFill>
+          </w14:textFill>
+        </w:rPr>
+      </w:pPr>
+    </w:p>
+    <w:p>
+      <w:pPr>
+        <w:pStyle w:val="Default"/>
+        <w:suppressAutoHyphens w:val="1"/>
+        <w:spacing w:before="0" w:after="299" w:line="240" w:lineRule="auto"/>
+        <w:rPr>
+          <w:rFonts w:ascii="Times Roman" w:cs="Times Roman" w:hAnsi="Times Roman" w:eastAsia="Times Roman"/>
+          <w:outline w:val="0"/>
+          <w:color w:val="808080"/>
+          <w:u w:color="808080"/>
+          <w:lang w:val="en-US"/>
+          <w14:textFill>
+            <w14:solidFill>
+              <w14:srgbClr w14:val="808080"/>
+            </w14:solidFill>
+          </w14:textFill>
+        </w:rPr>
+      </w:pPr>
+    </w:p>
+    <w:p>
+      <w:pPr>
+        <w:pStyle w:val="Default"/>
+        <w:suppressAutoHyphens w:val="1"/>
+        <w:spacing w:before="0" w:after="299" w:line="240" w:lineRule="auto"/>
+        <w:rPr>
+          <w:rFonts w:ascii="Times Roman" w:cs="Times Roman" w:hAnsi="Times Roman" w:eastAsia="Times Roman"/>
+          <w:outline w:val="0"/>
+          <w:color w:val="808080"/>
+          <w:u w:color="808080"/>
+          <w:lang w:val="en-US"/>
+          <w14:textFill>
+            <w14:solidFill>
+              <w14:srgbClr w14:val="808080"/>
+            </w14:solidFill>
+          </w14:textFill>
+        </w:rPr>
+      </w:pPr>
+    </w:p>
+    <w:p>
+      <w:pPr>
+        <w:pStyle w:val="Default"/>
+        <w:suppressAutoHyphens w:val="1"/>
+        <w:spacing w:before="0" w:after="299" w:line="240" w:lineRule="auto"/>
+        <w:rPr>
+          <w:rFonts w:ascii="Times Roman" w:cs="Times Roman" w:hAnsi="Times Roman" w:eastAsia="Times Roman"/>
+          <w:outline w:val="0"/>
+          <w:color w:val="808080"/>
+          <w:u w:color="808080"/>
+          <w:lang w:val="en-US"/>
+          <w14:textFill>
+            <w14:solidFill>
+              <w14:srgbClr w14:val="808080"/>
+            </w14:solidFill>
+          </w14:textFill>
+        </w:rPr>
+      </w:pPr>
+    </w:p>
+    <w:p>
+      <w:pPr>
+        <w:pStyle w:val="Default"/>
+        <w:suppressAutoHyphens w:val="1"/>
+        <w:spacing w:before="0" w:after="299" w:line="240" w:lineRule="auto"/>
+        <w:rPr>
+          <w:rFonts w:ascii="Times Roman" w:cs="Times Roman" w:hAnsi="Times Roman" w:eastAsia="Times Roman"/>
           <w:b w:val="1"/>
           <w:bCs w:val="1"/>
           <w:sz w:val="36"/>
@@ -2257,6 +2554,56 @@
           <w:lang w:val="de-DE"/>
         </w:rPr>
         <w:t>1. END-USER DECLARATION</w:t>
+      </w:r>
+    </w:p>
+    <w:p>
+      <w:pPr>
+        <w:pStyle w:val="Default"/>
+        <w:suppressAutoHyphens w:val="1"/>
+        <w:spacing w:before="0" w:after="240" w:line="240" w:lineRule="auto"/>
+        <w:rPr>
+          <w:rFonts w:ascii="Times Roman" w:cs="Times Roman" w:hAnsi="Times Roman" w:eastAsia="Times Roman"/>
+          <w:b w:val="1"/>
+          <w:bCs w:val="1"/>
+          <w:sz w:val="28"/>
+          <w:szCs w:val="28"/>
+        </w:rPr>
+      </w:pPr>
+      <w:r>
+        <w:rPr>
+          <w:rFonts w:ascii="Times Roman" w:hAnsi="Times Roman"/>
+          <w:b w:val="1"/>
+          <w:bCs w:val="1"/>
+          <w:sz w:val="28"/>
+          <w:szCs w:val="28"/>
+          <w:rtl w:val="0"/>
+          <w:lang w:val="en-US"/>
+        </w:rPr>
+        <w:t>INVOICE [[</w:t>
+      </w:r>
+      <w:r>
+        <w:rPr>
+          <w:rFonts w:ascii="Times Roman" w:hAnsi="Times Roman"/>
+          <w:b w:val="1"/>
+          <w:bCs w:val="1"/>
+          <w:sz w:val="28"/>
+          <w:szCs w:val="28"/>
+          <w:rtl w:val="0"/>
+          <w:lang w:val="es-ES_tradnl"/>
+        </w:rPr>
+        <w:t>numero_oferta</w:t>
+      </w:r>
+      <w:r>
+        <w:rPr>
+          <w:rFonts w:ascii="Times Roman" w:hAnsi="Times Roman"/>
+          <w:b w:val="1"/>
+          <w:bCs w:val="1"/>
+          <w:sz w:val="28"/>
+          <w:szCs w:val="28"/>
+          <w:rtl w:val="0"/>
+          <w:lang w:val="en-US"/>
+        </w:rPr>
+        <w:t>]]</w:t>
       </w:r>
     </w:p>
     <w:p>

</xml_diff>